<commit_message>
Adding in a few more additional details regarding the baseline and lower bound outlier removal
</commit_message>
<xml_diff>
--- a/Jonathan Sohn Data Science Assessment.docx
+++ b/Jonathan Sohn Data Science Assessment.docx
@@ -45,15 +45,7 @@
         <w:t xml:space="preserve"> “Supply Chain Shipment Pricing” </w:t>
       </w:r>
       <w:r>
-        <w:t xml:space="preserve">Dataset. To achieve that end, I primarily relied upon using the Python programming language with various libraries and packages documented below and within the code. After using Python within a </w:t>
-      </w:r>
-      <w:proofErr w:type="spellStart"/>
-      <w:r>
-        <w:t>Jupyter</w:t>
-      </w:r>
-      <w:proofErr w:type="spellEnd"/>
-      <w:r>
-        <w:t xml:space="preserve"> Notebook for Exploratory Data Analysis/Data Cleaning, Model Building, and assessment of Model Performance, I have compiled my findings here.</w:t>
+        <w:t>Dataset. To achieve that end, I primarily relied upon using the Python programming language with various libraries and packages documented below and within the code. After using Python within a Jupyter Notebook for Exploratory Data Analysis/Data Cleaning, Model Building, and assessment of Model Performance, I have compiled my findings here.</w:t>
       </w:r>
     </w:p>
     <w:p>
@@ -87,15 +79,7 @@
         <w:t xml:space="preserve">Supply Chain Shipment Pricing” </w:t>
       </w:r>
       <w:r>
-        <w:t xml:space="preserve">Dataset was found to have a wide variety of features ranging from datetime, numeric, to categorical. </w:t>
-      </w:r>
-      <w:proofErr w:type="spellStart"/>
-      <w:r>
-        <w:t>Sweetviz</w:t>
-      </w:r>
-      <w:proofErr w:type="spellEnd"/>
-      <w:r>
-        <w:t xml:space="preserve"> was used for Feature Selection and narrowed down a list of features considered to be significant. It was also discovered that many lines within the data were a part of multi-line shipments, and that grouping of data was required for accurate model construction.</w:t>
+        <w:t>Dataset was found to have a wide variety of features ranging from datetime, numeric, to categorical. Sweetviz was used for Feature Selection and narrowed down a list of features considered to be significant. It was also discovered that many lines within the data were a part of multi-line shipments, and that grouping of data was required for accurate model construction.</w:t>
       </w:r>
     </w:p>
     <w:p>
@@ -115,6 +99,15 @@
       </w:r>
       <w:r>
         <w:t>a small number of errors that were very large compared to the rest.</w:t>
+      </w:r>
+      <w:r>
+        <w:t xml:space="preserve"> </w:t>
+      </w:r>
+      <w:r>
+        <w:t>I also found a MAE of ~$1000 and MAPE of ~20% with a more filtered dataset with results in the bottom of the notebook</w:t>
+      </w:r>
+      <w:r>
+        <w:t>.</w:t>
       </w:r>
     </w:p>
     <w:p>
@@ -193,27 +186,12 @@
         <w:t>More details on my process to reach these findings are found on following pages.</w:t>
       </w:r>
       <w:r>
-        <w:t xml:space="preserve"> The </w:t>
-      </w:r>
-      <w:proofErr w:type="spellStart"/>
-      <w:r>
-        <w:t>Jupyter</w:t>
-      </w:r>
-      <w:proofErr w:type="spellEnd"/>
-      <w:r>
-        <w:t xml:space="preserve"> notebook can be found in the attached folder under the name “Data </w:t>
-      </w:r>
-      <w:proofErr w:type="spellStart"/>
-      <w:r>
-        <w:t>Exploration.ipnyb</w:t>
-      </w:r>
-      <w:proofErr w:type="spellEnd"/>
-      <w:r>
-        <w:t>”</w:t>
-      </w:r>
-    </w:p>
-    <w:p/>
-    <w:p/>
+        <w:t xml:space="preserve"> The Jupyter notebook can be found in the attached folder under the name “Data Exploration.ipnyb”</w:t>
+      </w:r>
+      <w:r>
+        <w:t xml:space="preserve">. </w:t>
+      </w:r>
+    </w:p>
     <w:p>
       <w:pPr>
         <w:pStyle w:val="Heading2"/>
@@ -242,23 +220,7 @@
           <w:b/>
           <w:bCs/>
         </w:rPr>
-        <w:t xml:space="preserve"> – Written using </w:t>
-      </w:r>
-      <w:proofErr w:type="spellStart"/>
-      <w:r>
-        <w:rPr>
-          <w:b/>
-          <w:bCs/>
-        </w:rPr>
-        <w:t>Jupyter</w:t>
-      </w:r>
-      <w:proofErr w:type="spellEnd"/>
-      <w:r>
-        <w:rPr>
-          <w:b/>
-          <w:bCs/>
-        </w:rPr>
-        <w:t xml:space="preserve"> Notebooks</w:t>
+        <w:t xml:space="preserve"> – Written using Jupyter Notebooks</w:t>
       </w:r>
     </w:p>
     <w:p>
@@ -293,11 +255,9 @@
           <w:numId w:val="1"/>
         </w:numPr>
       </w:pPr>
-      <w:proofErr w:type="spellStart"/>
       <w:r>
         <w:t>Numpy</w:t>
       </w:r>
-      <w:proofErr w:type="spellEnd"/>
     </w:p>
     <w:p>
       <w:pPr>
@@ -307,11 +267,9 @@
           <w:numId w:val="1"/>
         </w:numPr>
       </w:pPr>
-      <w:proofErr w:type="spellStart"/>
       <w:r>
         <w:t>Sweetviz</w:t>
       </w:r>
-      <w:proofErr w:type="spellEnd"/>
     </w:p>
     <w:p>
       <w:pPr>
@@ -369,11 +327,9 @@
           <w:numId w:val="1"/>
         </w:numPr>
       </w:pPr>
-      <w:proofErr w:type="spellStart"/>
       <w:r>
         <w:t>test_train_split</w:t>
       </w:r>
-      <w:proofErr w:type="spellEnd"/>
     </w:p>
     <w:p>
       <w:pPr>
@@ -383,11 +339,9 @@
           <w:numId w:val="1"/>
         </w:numPr>
       </w:pPr>
-      <w:proofErr w:type="spellStart"/>
       <w:r>
         <w:t>cross_val_score</w:t>
       </w:r>
-      <w:proofErr w:type="spellEnd"/>
     </w:p>
     <w:p>
       <w:pPr>
@@ -397,11 +351,9 @@
           <w:numId w:val="1"/>
         </w:numPr>
       </w:pPr>
-      <w:proofErr w:type="spellStart"/>
       <w:r>
         <w:t>RepeatedKFold</w:t>
       </w:r>
-      <w:proofErr w:type="spellEnd"/>
     </w:p>
     <w:p>
       <w:pPr>
@@ -411,11 +363,9 @@
           <w:numId w:val="1"/>
         </w:numPr>
       </w:pPr>
-      <w:proofErr w:type="spellStart"/>
       <w:r>
         <w:t>RandomizedSearchCV</w:t>
       </w:r>
-      <w:proofErr w:type="spellEnd"/>
     </w:p>
     <w:p>
       <w:pPr>
@@ -425,11 +375,9 @@
           <w:numId w:val="1"/>
         </w:numPr>
       </w:pPr>
-      <w:proofErr w:type="spellStart"/>
       <w:r>
         <w:t>RandomForestRegressor</w:t>
       </w:r>
-      <w:proofErr w:type="spellEnd"/>
     </w:p>
     <w:p>
       <w:pPr>
@@ -439,11 +387,9 @@
           <w:numId w:val="1"/>
         </w:numPr>
       </w:pPr>
-      <w:proofErr w:type="spellStart"/>
       <w:r>
         <w:t>GradientBoostingRegressor</w:t>
       </w:r>
-      <w:proofErr w:type="spellEnd"/>
     </w:p>
     <w:p>
       <w:pPr>
@@ -461,15 +407,7 @@
     </w:p>
     <w:p>
       <w:r>
-        <w:t xml:space="preserve">Data was initially loaded in a .csv format through Pandas. </w:t>
-      </w:r>
-      <w:proofErr w:type="spellStart"/>
-      <w:r>
-        <w:t>Sweetviz</w:t>
-      </w:r>
-      <w:proofErr w:type="spellEnd"/>
-      <w:r>
-        <w:t xml:space="preserve"> was used to explore the shape of the data, and many columns were found to be typed as the wrong type of data, including the target column “Freight Cost (USD)”. </w:t>
+        <w:t xml:space="preserve">Data was initially loaded in a .csv format through Pandas. Sweetviz was used to explore the shape of the data, and many columns were found to be typed as the wrong type of data, including the target column “Freight Cost (USD)”. </w:t>
       </w:r>
       <w:r>
         <w:t xml:space="preserve">It was also discovered that there were multiline shipments in the data, and that some of the shipment lines also didn’t have a Freight Cost. </w:t>
@@ -498,15 +436,7 @@
         <w:t xml:space="preserve"> </w:t>
       </w:r>
       <w:r>
-        <w:t xml:space="preserve">The properly typed data was then explored through </w:t>
-      </w:r>
-      <w:proofErr w:type="spellStart"/>
-      <w:r>
-        <w:t>Sweetviz</w:t>
-      </w:r>
-      <w:proofErr w:type="spellEnd"/>
-      <w:r>
-        <w:t xml:space="preserve"> agai</w:t>
+        <w:t>The properly typed data was then explored through Sweetviz agai</w:t>
       </w:r>
       <w:r>
         <w:t xml:space="preserve">n for feature </w:t>
@@ -515,15 +445,7 @@
         <w:t>selection</w:t>
       </w:r>
       <w:r>
-        <w:t xml:space="preserve"> by examining the association graphs and correlation details provided by </w:t>
-      </w:r>
-      <w:proofErr w:type="spellStart"/>
-      <w:r>
-        <w:t>Sweetviz</w:t>
-      </w:r>
-      <w:proofErr w:type="spellEnd"/>
-      <w:r>
-        <w:t>.</w:t>
+        <w:t xml:space="preserve"> by examining the association graphs and correlation details provided by Sweetviz.</w:t>
       </w:r>
     </w:p>
     <w:p>
@@ -540,15 +462,7 @@
         </w:numPr>
       </w:pPr>
       <w:r>
-        <w:t>Numerical Features – These were all chosen for their high-</w:t>
-      </w:r>
-      <w:proofErr w:type="spellStart"/>
-      <w:r>
-        <w:t>ish</w:t>
-      </w:r>
-      <w:proofErr w:type="spellEnd"/>
-      <w:r>
-        <w:t xml:space="preserve"> correlation with the target</w:t>
+        <w:t>Numerical Features – These were all chosen for their high-ish correlation with the target</w:t>
       </w:r>
     </w:p>
     <w:p>
@@ -571,13 +485,8 @@
           <w:numId w:val="1"/>
         </w:numPr>
       </w:pPr>
-      <w:proofErr w:type="gramStart"/>
-      <w:r>
-        <w:t>Line Item</w:t>
-      </w:r>
-      <w:proofErr w:type="gramEnd"/>
-      <w:r>
-        <w:t xml:space="preserve"> Value</w:t>
+      <w:r>
+        <w:t>Line Item Value</w:t>
       </w:r>
     </w:p>
     <w:p>
@@ -588,13 +497,8 @@
           <w:numId w:val="1"/>
         </w:numPr>
       </w:pPr>
-      <w:proofErr w:type="gramStart"/>
-      <w:r>
-        <w:t>Line Item</w:t>
-      </w:r>
-      <w:proofErr w:type="gramEnd"/>
-      <w:r>
-        <w:t xml:space="preserve"> Insurance (USD)</w:t>
+      <w:r>
+        <w:t>Line Item Insurance (USD)</w:t>
       </w:r>
     </w:p>
     <w:p>
@@ -605,13 +509,8 @@
           <w:numId w:val="1"/>
         </w:numPr>
       </w:pPr>
-      <w:proofErr w:type="gramStart"/>
-      <w:r>
-        <w:t>Line Item</w:t>
-      </w:r>
-      <w:proofErr w:type="gramEnd"/>
-      <w:r>
-        <w:t xml:space="preserve"> Quantity</w:t>
+      <w:r>
+        <w:t>Line Item Quantity</w:t>
       </w:r>
     </w:p>
     <w:p>
@@ -767,15 +666,7 @@
     </w:p>
     <w:p>
       <w:r>
-        <w:t xml:space="preserve">Not currently captured in the notebook was a brief amount of exploration of trying out different categorical values for their impact on model performance. I found that using no categorical columns degraded model performance, while adding too many caused overfitting of data that degraded cross-validated scores. The categorical columns selected above were what I found manually (and quickly to be more effective. Further exploration can be conducted to verify that process through a less manual </w:t>
-      </w:r>
-      <w:proofErr w:type="gramStart"/>
-      <w:r>
-        <w:t>process</w:t>
-      </w:r>
-      <w:proofErr w:type="gramEnd"/>
-      <w:r>
-        <w:t xml:space="preserve"> however.</w:t>
+        <w:t>Not currently captured in the notebook was a brief amount of exploration of trying out different categorical values for their impact on model performance. I found that using no categorical columns degraded model performance, while adding too many caused overfitting of data that degraded cross-validated scores. The categorical columns selected above were what I found manually (and quickly to be more effective. Further exploration can be conducted to verify that process through a less manual process however.</w:t>
       </w:r>
     </w:p>
     <w:p>
@@ -795,15 +686,7 @@
         <w:t xml:space="preserve">suggested value for </w:t>
       </w:r>
       <w:r>
-        <w:t>parameter “</w:t>
-      </w:r>
-      <w:proofErr w:type="spellStart"/>
-      <w:r>
-        <w:t>n_estimators</w:t>
-      </w:r>
-      <w:proofErr w:type="spellEnd"/>
-      <w:r>
-        <w:t>”</w:t>
+        <w:t>parameter “n_estimators”</w:t>
       </w:r>
       <w:r>
         <w:t xml:space="preserve"> </w:t>
@@ -845,15 +728,7 @@
     </w:p>
     <w:p>
       <w:r>
-        <w:t xml:space="preserve">Graphing the errors through </w:t>
-      </w:r>
-      <w:proofErr w:type="spellStart"/>
-      <w:r>
-        <w:t>Sweetviz</w:t>
-      </w:r>
-      <w:proofErr w:type="spellEnd"/>
-      <w:r>
-        <w:t xml:space="preserve"> and creating my own histogram showed that the errors were generally a lot smaller than the mean. The few but very large differences suggest that there are still some major outliers greatly skewing the dataset and affecting the performance of the model.</w:t>
+        <w:t>Graphing the errors through Sweetviz and creating my own histogram showed that the errors were generally a lot smaller than the mean. The few but very large differences suggest that there are still some major outliers greatly skewing the dataset and affecting the performance of the model.</w:t>
       </w:r>
       <w:r>
         <w:t xml:space="preserve"> I had only removed the high value outliers, and I suspect that the large errors in MAPE were primarily caused from the small number of very low</w:t>
@@ -882,10 +757,48 @@
       </w:r>
     </w:p>
     <w:p>
+      <w:r>
+        <w:t xml:space="preserve">I also compared the results against </w:t>
+      </w:r>
+      <w:r>
+        <w:t>baseline models using the median and mean of the training set. By comparing the results of the Machine Learning models against these naïve baselines, I found that the Machine Learning models did see a significant improvement in MAE and MAPE against the baseline. T</w:t>
+      </w:r>
+      <w:r>
+        <w:t xml:space="preserve">he mean and median performances were better, and the standard deviation and variance </w:t>
+      </w:r>
+      <w:r>
+        <w:t xml:space="preserve">of </w:t>
+      </w:r>
+      <w:r>
+        <w:t>errors</w:t>
+      </w:r>
+      <w:r>
+        <w:t xml:space="preserve"> were lower as well, suggesting a better distribution of errors and better model performance in general.</w:t>
+      </w:r>
+    </w:p>
+    <w:p>
+      <w:r>
+        <w:t>However, the range of errors was about the same, suggesting that the Machine Learning models might be mispredicting some of the errors in the same manner as the baseline models. This would be most likely for very low and very high values in the dataset, as suggested by my suspicion above with low Freight Cost shipments that make less than 5% of the grouped dataset.</w:t>
+      </w:r>
+    </w:p>
+    <w:p>
+      <w:r>
+        <w:t>At the very bottom of the notebook, I ran a quick test where I also filtered out all rows with Freight Costs &lt;$1000, and found a cursory examination of results returned a MAE of ~$1000 and a MAPE of ~20%, which was a massive improvement. This increases evidence for the recommendation to explore better methods of outlier identification and handling, as those appear to be the largest impactors upon the performance of the model.</w:t>
+      </w:r>
+    </w:p>
+    <w:p/>
+    <w:p/>
+    <w:p/>
+    <w:p/>
+    <w:p/>
+    <w:p/>
+    <w:p/>
+    <w:p>
       <w:pPr>
         <w:pStyle w:val="Heading2"/>
       </w:pPr>
       <w:r>
+        <w:lastRenderedPageBreak/>
         <w:t>Recommendations for Future Exploration</w:t>
       </w:r>
     </w:p>

</xml_diff>